<commit_message>
Working on presentation and flyer
</commit_message>
<xml_diff>
--- a/00_Dokumentation/Dokumentation.docx
+++ b/00_Dokumentation/Dokumentation.docx
@@ -1,55 +1,1033 @@
 
 <file path=word/document.xml><?xml version="1.0" encoding="utf-8"?>
-<w:document xmlns:wpc="http://schemas.microsoft.com/office/word/2010/wordprocessingCanvas" xmlns:mc="http://schemas.openxmlformats.org/markup-compatibility/2006" xmlns:o="urn:schemas-microsoft-com:office:office" xmlns:r="http://schemas.openxmlformats.org/officeDocument/2006/relationships" xmlns:m="http://schemas.openxmlformats.org/officeDocument/2006/math" xmlns:v="urn:schemas-microsoft-com:vml" xmlns:wp14="http://schemas.microsoft.com/office/word/2010/wordprocessingDrawing" xmlns:wp="http://schemas.openxmlformats.org/drawingml/2006/wordprocessingDrawing" xmlns:w10="urn:schemas-microsoft-com:office:word" xmlns:w="http://schemas.openxmlformats.org/wordprocessingml/2006/main" xmlns:w14="http://schemas.microsoft.com/office/word/2010/wordml" xmlns:w15="http://schemas.microsoft.com/office/word/2012/wordml" xmlns:wpg="http://schemas.microsoft.com/office/word/2010/wordprocessingGroup" xmlns:wpi="http://schemas.microsoft.com/office/word/2010/wordprocessingInk" xmlns:wne="http://schemas.microsoft.com/office/word/2006/wordml" xmlns:wps="http://schemas.microsoft.com/office/word/2010/wordprocessingShape" mc:Ignorable="w14 w15 wp14">
+<w:document xmlns:wpc="http://schemas.microsoft.com/office/word/2010/wordprocessingCanvas" xmlns:mo="http://schemas.microsoft.com/office/mac/office/2008/main" xmlns:mc="http://schemas.openxmlformats.org/markup-compatibility/2006" xmlns:mv="urn:schemas-microsoft-com:mac:vml" xmlns:o="urn:schemas-microsoft-com:office:office" xmlns:r="http://schemas.openxmlformats.org/officeDocument/2006/relationships" xmlns:m="http://schemas.openxmlformats.org/officeDocument/2006/math" xmlns:v="urn:schemas-microsoft-com:vml" xmlns:wp14="http://schemas.microsoft.com/office/word/2010/wordprocessingDrawing" xmlns:wp="http://schemas.openxmlformats.org/drawingml/2006/wordprocessingDrawing" xmlns:w10="urn:schemas-microsoft-com:office:word" xmlns:w="http://schemas.openxmlformats.org/wordprocessingml/2006/main" xmlns:w14="http://schemas.microsoft.com/office/word/2010/wordml" xmlns:w15="http://schemas.microsoft.com/office/word/2012/wordml" xmlns:wpg="http://schemas.microsoft.com/office/word/2010/wordprocessingGroup" xmlns:wpi="http://schemas.microsoft.com/office/word/2010/wordprocessingInk" xmlns:wne="http://schemas.microsoft.com/office/word/2006/wordml" xmlns:wps="http://schemas.microsoft.com/office/word/2010/wordprocessingShape" mc:Ignorable="w14 w15 wp14">
   <w:body>
     <w:p/>
     <w:p>
-      <w:r>
-        <w:t>Blockschaltbild</w:t>
-      </w:r>
-    </w:p>
-    <w:p/>
-    <w:p>
-      <w:proofErr w:type="spellStart"/>
-      <w:r>
-        <w:t>Lessons</w:t>
-      </w:r>
-      <w:proofErr w:type="spellEnd"/>
-      <w:r>
-        <w:t xml:space="preserve"> </w:t>
-      </w:r>
-      <w:proofErr w:type="spellStart"/>
-      <w:r>
-        <w:t>Learned</w:t>
-      </w:r>
-      <w:proofErr w:type="spellEnd"/>
-    </w:p>
-    <w:p>
-      <w:r>
-        <w:t>-Image SD-Ka</w:t>
-      </w:r>
-      <w:bookmarkStart w:id="0" w:name="_GoBack"/>
-      <w:bookmarkEnd w:id="0"/>
-      <w:r>
-        <w:t>rte</w:t>
-      </w:r>
-    </w:p>
-    <w:p/>
-    <w:p>
-      <w:r>
-        <w:t>Ablaufdiagram</w:t>
-      </w:r>
-    </w:p>
-    <w:p/>
-    <w:p>
-      <w:r>
-        <w:t>SW-Landschaft</w:t>
+      <w:pPr>
+        <w:rPr>
+          <w:b/>
+          <w:sz w:val="40"/>
+          <w:szCs w:val="40"/>
+        </w:rPr>
+      </w:pPr>
+      <w:r>
+        <w:rPr>
+          <w:b/>
+          <w:sz w:val="40"/>
+          <w:szCs w:val="40"/>
+        </w:rPr>
+        <w:t>Projektarbeit: Objekterkennung und Tracking</w:t>
       </w:r>
     </w:p>
     <w:p/>
     <w:p/>
+    <w:p>
+      <w:pPr>
+        <w:rPr>
+          <w:b/>
+          <w:sz w:val="28"/>
+          <w:szCs w:val="28"/>
+        </w:rPr>
+      </w:pPr>
+      <w:r>
+        <w:rPr>
+          <w:noProof/>
+          <w:sz w:val="24"/>
+          <w:szCs w:val="24"/>
+          <w:lang w:val="de-DE" w:eastAsia="de-DE"/>
+        </w:rPr>
+        <w:drawing>
+          <wp:anchor distT="0" distB="0" distL="114300" distR="114300" simplePos="0" relativeHeight="251658240" behindDoc="0" locked="0" layoutInCell="1" allowOverlap="1" wp14:anchorId="2069FB95" wp14:editId="1CE555A1">
+            <wp:simplePos x="0" y="0"/>
+            <wp:positionH relativeFrom="column">
+              <wp:posOffset>2467610</wp:posOffset>
+            </wp:positionH>
+            <wp:positionV relativeFrom="paragraph">
+              <wp:posOffset>212725</wp:posOffset>
+            </wp:positionV>
+            <wp:extent cx="3540760" cy="2744470"/>
+            <wp:effectExtent l="0" t="0" r="0" b="0"/>
+            <wp:wrapTight wrapText="bothSides">
+              <wp:wrapPolygon edited="0">
+                <wp:start x="0" y="0"/>
+                <wp:lineTo x="0" y="21390"/>
+                <wp:lineTo x="21383" y="21390"/>
+                <wp:lineTo x="21383" y="0"/>
+                <wp:lineTo x="0" y="0"/>
+              </wp:wrapPolygon>
+            </wp:wrapTight>
+            <wp:docPr id="1" name="Bild 1"/>
+            <wp:cNvGraphicFramePr>
+              <a:graphicFrameLocks xmlns:a="http://schemas.openxmlformats.org/drawingml/2006/main" noChangeAspect="1"/>
+            </wp:cNvGraphicFramePr>
+            <a:graphic xmlns:a="http://schemas.openxmlformats.org/drawingml/2006/main">
+              <a:graphicData uri="http://schemas.openxmlformats.org/drawingml/2006/picture">
+                <pic:pic xmlns:pic="http://schemas.openxmlformats.org/drawingml/2006/picture">
+                  <pic:nvPicPr>
+                    <pic:cNvPr id="1" name="Blockschaltbild.pdf"/>
+                    <pic:cNvPicPr/>
+                  </pic:nvPicPr>
+                  <pic:blipFill rotWithShape="1">
+                    <a:blip r:embed="rId7">
+                      <a:extLst>
+                        <a:ext uri="{28A0092B-C50C-407E-A947-70E740481C1C}">
+                          <a14:useLocalDpi xmlns:a14="http://schemas.microsoft.com/office/drawing/2010/main" val="0"/>
+                        </a:ext>
+                      </a:extLst>
+                    </a:blip>
+                    <a:srcRect l="11473" t="8775" r="17952" b="52572"/>
+                    <a:stretch/>
+                  </pic:blipFill>
+                  <pic:spPr bwMode="auto">
+                    <a:xfrm>
+                      <a:off x="0" y="0"/>
+                      <a:ext cx="3540760" cy="2744470"/>
+                    </a:xfrm>
+                    <a:prstGeom prst="rect">
+                      <a:avLst/>
+                    </a:prstGeom>
+                    <a:ln>
+                      <a:noFill/>
+                    </a:ln>
+                    <a:extLst>
+                      <a:ext uri="{53640926-AAD7-44D8-BBD7-CCE9431645EC}">
+                        <a14:shadowObscured xmlns:a14="http://schemas.microsoft.com/office/drawing/2010/main"/>
+                      </a:ext>
+                    </a:extLst>
+                  </pic:spPr>
+                </pic:pic>
+              </a:graphicData>
+            </a:graphic>
+            <wp14:sizeRelH relativeFrom="page">
+              <wp14:pctWidth>0</wp14:pctWidth>
+            </wp14:sizeRelH>
+            <wp14:sizeRelV relativeFrom="page">
+              <wp14:pctHeight>0</wp14:pctHeight>
+            </wp14:sizeRelV>
+          </wp:anchor>
+        </w:drawing>
+      </w:r>
+      <w:r>
+        <w:rPr>
+          <w:b/>
+          <w:sz w:val="28"/>
+          <w:szCs w:val="28"/>
+        </w:rPr>
+        <w:t>Aufgabenstellung:</w:t>
+      </w:r>
+    </w:p>
+    <w:p>
+      <w:pPr>
+        <w:rPr>
+          <w:sz w:val="24"/>
+          <w:szCs w:val="24"/>
+        </w:rPr>
+      </w:pPr>
+      <w:r>
+        <w:rPr>
+          <w:sz w:val="24"/>
+          <w:szCs w:val="24"/>
+        </w:rPr>
+        <w:t xml:space="preserve">Bildverarbeitung gewinnt in der Industrie immer mehr an Bedeutung, um Prozesse zu überwachen und eine gleichbleibende Qualität zu garantieren. In dieser Projektarbeit soll aufgezeigt werden, was mit einer </w:t>
+      </w:r>
+      <w:proofErr w:type="spellStart"/>
+      <w:r>
+        <w:rPr>
+          <w:sz w:val="24"/>
+          <w:szCs w:val="24"/>
+        </w:rPr>
+        <w:t>low-cost</w:t>
+      </w:r>
+      <w:proofErr w:type="spellEnd"/>
+      <w:r>
+        <w:rPr>
+          <w:sz w:val="24"/>
+          <w:szCs w:val="24"/>
+        </w:rPr>
+        <w:t xml:space="preserve"> Lösung im Bereich der Bildverarbeitung alles möglich ist. </w:t>
+      </w:r>
+    </w:p>
+    <w:p>
+      <w:r>
+        <w:rPr>
+          <w:sz w:val="24"/>
+          <w:szCs w:val="24"/>
+        </w:rPr>
+        <w:t xml:space="preserve">Ziel dieser Arbeit ist, mittels einer Kamera und zwei </w:t>
+      </w:r>
+      <w:proofErr w:type="spellStart"/>
+      <w:r>
+        <w:rPr>
+          <w:sz w:val="24"/>
+          <w:szCs w:val="24"/>
+        </w:rPr>
+        <w:t>Servos</w:t>
+      </w:r>
+      <w:proofErr w:type="spellEnd"/>
+      <w:r>
+        <w:rPr>
+          <w:sz w:val="24"/>
+          <w:szCs w:val="24"/>
+        </w:rPr>
+        <w:t xml:space="preserve"> einen Tischtennisball zu verfolgen und diesen mittels eines </w:t>
+      </w:r>
+      <w:proofErr w:type="spellStart"/>
+      <w:r>
+        <w:rPr>
+          <w:sz w:val="24"/>
+          <w:szCs w:val="24"/>
+        </w:rPr>
+        <w:t>Nerf</w:t>
+      </w:r>
+      <w:proofErr w:type="spellEnd"/>
+      <w:r>
+        <w:rPr>
+          <w:sz w:val="24"/>
+          <w:szCs w:val="24"/>
+        </w:rPr>
+        <w:t xml:space="preserve">-Pfeils zu treffen. </w:t>
+      </w:r>
+    </w:p>
     <w:p/>
+    <w:p/>
+    <w:p>
+      <w:pPr>
+        <w:rPr>
+          <w:b/>
+          <w:sz w:val="28"/>
+          <w:szCs w:val="28"/>
+        </w:rPr>
+      </w:pPr>
+      <w:r>
+        <w:rPr>
+          <w:sz w:val="24"/>
+          <w:szCs w:val="24"/>
+          <w:lang w:val="de-DE"/>
+        </w:rPr>
+        <w:drawing>
+          <wp:anchor distT="0" distB="0" distL="114300" distR="114300" simplePos="0" relativeHeight="251659264" behindDoc="0" locked="0" layoutInCell="1" allowOverlap="1" wp14:anchorId="147B1893" wp14:editId="516A8B01">
+            <wp:simplePos x="0" y="0"/>
+            <wp:positionH relativeFrom="column">
+              <wp:posOffset>-3810</wp:posOffset>
+            </wp:positionH>
+            <wp:positionV relativeFrom="paragraph">
+              <wp:posOffset>245110</wp:posOffset>
+            </wp:positionV>
+            <wp:extent cx="5898515" cy="3411855"/>
+            <wp:effectExtent l="0" t="0" r="0" b="0"/>
+            <wp:wrapTight wrapText="bothSides">
+              <wp:wrapPolygon edited="0">
+                <wp:start x="0" y="0"/>
+                <wp:lineTo x="0" y="21387"/>
+                <wp:lineTo x="21486" y="21387"/>
+                <wp:lineTo x="21486" y="0"/>
+                <wp:lineTo x="0" y="0"/>
+              </wp:wrapPolygon>
+            </wp:wrapTight>
+            <wp:docPr id="2" name="Grafik 2"/>
+            <wp:cNvGraphicFramePr>
+              <a:graphicFrameLocks xmlns:a="http://schemas.openxmlformats.org/drawingml/2006/main" noChangeAspect="1"/>
+            </wp:cNvGraphicFramePr>
+            <a:graphic xmlns:a="http://schemas.openxmlformats.org/drawingml/2006/main">
+              <a:graphicData uri="http://schemas.openxmlformats.org/drawingml/2006/picture">
+                <pic:pic xmlns:pic="http://schemas.openxmlformats.org/drawingml/2006/picture">
+                  <pic:nvPicPr>
+                    <pic:cNvPr id="2" name="Grafik 2"/>
+                    <pic:cNvPicPr>
+                      <a:picLocks noChangeAspect="1"/>
+                    </pic:cNvPicPr>
+                  </pic:nvPicPr>
+                  <pic:blipFill rotWithShape="1">
+                    <a:blip r:embed="rId8" cstate="print">
+                      <a:extLst>
+                        <a:ext uri="{28A0092B-C50C-407E-A947-70E740481C1C}">
+                          <a14:useLocalDpi xmlns:a14="http://schemas.microsoft.com/office/drawing/2010/main" val="0"/>
+                        </a:ext>
+                      </a:extLst>
+                    </a:blip>
+                    <a:srcRect t="2283" b="4571"/>
+                    <a:stretch/>
+                  </pic:blipFill>
+                  <pic:spPr>
+                    <a:xfrm>
+                      <a:off x="0" y="0"/>
+                      <a:ext cx="5898515" cy="3411855"/>
+                    </a:xfrm>
+                    <a:prstGeom prst="rect">
+                      <a:avLst/>
+                    </a:prstGeom>
+                  </pic:spPr>
+                </pic:pic>
+              </a:graphicData>
+            </a:graphic>
+            <wp14:sizeRelH relativeFrom="page">
+              <wp14:pctWidth>0</wp14:pctWidth>
+            </wp14:sizeRelH>
+            <wp14:sizeRelV relativeFrom="page">
+              <wp14:pctHeight>0</wp14:pctHeight>
+            </wp14:sizeRelV>
+          </wp:anchor>
+        </w:drawing>
+      </w:r>
+      <w:r>
+        <w:rPr>
+          <w:b/>
+          <w:sz w:val="28"/>
+          <w:szCs w:val="28"/>
+        </w:rPr>
+        <w:t>Ergebnis:</w:t>
+      </w:r>
+    </w:p>
+    <w:p>
+      <w:pPr>
+        <w:rPr>
+          <w:sz w:val="24"/>
+          <w:szCs w:val="24"/>
+        </w:rPr>
+      </w:pPr>
+      <w:r>
+        <w:rPr>
+          <w:sz w:val="24"/>
+          <w:szCs w:val="24"/>
+        </w:rPr>
+        <w:t xml:space="preserve">Es wird ein </w:t>
+      </w:r>
+      <w:proofErr w:type="spellStart"/>
+      <w:r>
+        <w:rPr>
+          <w:sz w:val="24"/>
+          <w:szCs w:val="24"/>
+        </w:rPr>
+        <w:t>Raspberry</w:t>
+      </w:r>
+      <w:proofErr w:type="spellEnd"/>
+      <w:r>
+        <w:rPr>
+          <w:sz w:val="24"/>
+          <w:szCs w:val="24"/>
+        </w:rPr>
+        <w:t xml:space="preserve"> Pi eingesetzt, auf dem die </w:t>
+      </w:r>
+      <w:proofErr w:type="spellStart"/>
+      <w:r>
+        <w:rPr>
+          <w:sz w:val="24"/>
+          <w:szCs w:val="24"/>
+        </w:rPr>
+        <w:t>Bildverarbeitungs</w:t>
+      </w:r>
+      <w:proofErr w:type="spellEnd"/>
+      <w:r>
+        <w:rPr>
+          <w:sz w:val="24"/>
+          <w:szCs w:val="24"/>
+        </w:rPr>
+        <w:t xml:space="preserve"> Library </w:t>
+      </w:r>
+      <w:proofErr w:type="spellStart"/>
+      <w:r>
+        <w:rPr>
+          <w:sz w:val="24"/>
+          <w:szCs w:val="24"/>
+        </w:rPr>
+        <w:t>OpenCV</w:t>
+      </w:r>
+      <w:proofErr w:type="spellEnd"/>
+      <w:r>
+        <w:rPr>
+          <w:sz w:val="24"/>
+          <w:szCs w:val="24"/>
+        </w:rPr>
+        <w:t xml:space="preserve"> installiert ist. Mittels der Kamera wird ein Video-Stream an </w:t>
+      </w:r>
+      <w:proofErr w:type="spellStart"/>
+      <w:r>
+        <w:rPr>
+          <w:sz w:val="24"/>
+          <w:szCs w:val="24"/>
+        </w:rPr>
+        <w:t>OpenCV</w:t>
+      </w:r>
+      <w:proofErr w:type="spellEnd"/>
+      <w:r>
+        <w:rPr>
+          <w:sz w:val="24"/>
+          <w:szCs w:val="24"/>
+        </w:rPr>
+        <w:t xml:space="preserve"> übergeben, welches </w:t>
+      </w:r>
+      <w:r>
+        <w:rPr>
+          <w:sz w:val="24"/>
+          <w:szCs w:val="24"/>
+        </w:rPr>
+        <w:t>durch</w:t>
+      </w:r>
+      <w:r>
+        <w:rPr>
+          <w:sz w:val="24"/>
+          <w:szCs w:val="24"/>
+        </w:rPr>
+        <w:t xml:space="preserve"> Filterung und Kantenglättung eine erste Selektion des Bildes vornimmt. </w:t>
+      </w:r>
+    </w:p>
+    <w:p>
+      <w:pPr>
+        <w:rPr>
+          <w:sz w:val="24"/>
+          <w:szCs w:val="24"/>
+        </w:rPr>
+      </w:pPr>
+      <w:r>
+        <w:rPr>
+          <w:sz w:val="24"/>
+          <w:szCs w:val="24"/>
+          <w:lang w:val="de-DE"/>
+        </w:rPr>
+        <w:lastRenderedPageBreak/>
+        <w:drawing>
+          <wp:anchor distT="0" distB="0" distL="114300" distR="114300" simplePos="0" relativeHeight="251661312" behindDoc="0" locked="0" layoutInCell="1" allowOverlap="1" wp14:anchorId="4D3B1813" wp14:editId="6F1774B4">
+            <wp:simplePos x="0" y="0"/>
+            <wp:positionH relativeFrom="column">
+              <wp:posOffset>3035300</wp:posOffset>
+            </wp:positionH>
+            <wp:positionV relativeFrom="paragraph">
+              <wp:posOffset>724535</wp:posOffset>
+            </wp:positionV>
+            <wp:extent cx="2881630" cy="2238375"/>
+            <wp:effectExtent l="0" t="0" r="0" b="0"/>
+            <wp:wrapTight wrapText="bothSides">
+              <wp:wrapPolygon edited="0">
+                <wp:start x="0" y="0"/>
+                <wp:lineTo x="0" y="21324"/>
+                <wp:lineTo x="21324" y="21324"/>
+                <wp:lineTo x="21324" y="0"/>
+                <wp:lineTo x="0" y="0"/>
+              </wp:wrapPolygon>
+            </wp:wrapTight>
+            <wp:docPr id="4" name="Grafik 7"/>
+            <wp:cNvGraphicFramePr>
+              <a:graphicFrameLocks xmlns:a="http://schemas.openxmlformats.org/drawingml/2006/main" noChangeAspect="1"/>
+            </wp:cNvGraphicFramePr>
+            <a:graphic xmlns:a="http://schemas.openxmlformats.org/drawingml/2006/main">
+              <a:graphicData uri="http://schemas.openxmlformats.org/drawingml/2006/picture">
+                <pic:pic xmlns:pic="http://schemas.openxmlformats.org/drawingml/2006/picture">
+                  <pic:nvPicPr>
+                    <pic:cNvPr id="2" name="Grafik 7"/>
+                    <pic:cNvPicPr>
+                      <a:picLocks noChangeAspect="1"/>
+                    </pic:cNvPicPr>
+                  </pic:nvPicPr>
+                  <pic:blipFill rotWithShape="1">
+                    <a:blip r:embed="rId9">
+                      <a:extLst>
+                        <a:ext uri="{28A0092B-C50C-407E-A947-70E740481C1C}">
+                          <a14:useLocalDpi xmlns:a14="http://schemas.microsoft.com/office/drawing/2010/main" val="0"/>
+                        </a:ext>
+                      </a:extLst>
+                    </a:blip>
+                    <a:srcRect l="55344" t="4140" r="12838" b="51994"/>
+                    <a:stretch/>
+                  </pic:blipFill>
+                  <pic:spPr>
+                    <a:xfrm>
+                      <a:off x="0" y="0"/>
+                      <a:ext cx="2881630" cy="2238375"/>
+                    </a:xfrm>
+                    <a:prstGeom prst="rect">
+                      <a:avLst/>
+                    </a:prstGeom>
+                  </pic:spPr>
+                </pic:pic>
+              </a:graphicData>
+            </a:graphic>
+            <wp14:sizeRelH relativeFrom="page">
+              <wp14:pctWidth>0</wp14:pctWidth>
+            </wp14:sizeRelH>
+            <wp14:sizeRelV relativeFrom="page">
+              <wp14:pctHeight>0</wp14:pctHeight>
+            </wp14:sizeRelV>
+          </wp:anchor>
+        </w:drawing>
+      </w:r>
+      <w:r>
+        <w:rPr>
+          <w:sz w:val="24"/>
+          <w:szCs w:val="24"/>
+        </w:rPr>
+        <w:t xml:space="preserve">Aus diesem vorselektierten Bild, wird dann mittels der Hough-Transformation </w:t>
+      </w:r>
+      <w:r>
+        <w:rPr>
+          <w:sz w:val="24"/>
+          <w:szCs w:val="24"/>
+        </w:rPr>
+        <w:t>eine Kreis-</w:t>
+      </w:r>
+      <w:r>
+        <w:rPr>
+          <w:sz w:val="24"/>
+          <w:szCs w:val="24"/>
+        </w:rPr>
+        <w:t>Erkennung durchgeführt. Wurde ein kreisartiges Objekt erkannt wird dessen Aussenkontur und der Mittelpunkt errechnet.</w:t>
+      </w:r>
+    </w:p>
+    <w:p>
+      <w:pPr>
+        <w:rPr>
+          <w:sz w:val="24"/>
+          <w:szCs w:val="24"/>
+        </w:rPr>
+      </w:pPr>
+      <w:r>
+        <w:rPr>
+          <w:sz w:val="24"/>
+          <w:szCs w:val="24"/>
+          <w:lang w:val="de-DE"/>
+        </w:rPr>
+        <w:drawing>
+          <wp:anchor distT="0" distB="0" distL="114300" distR="114300" simplePos="0" relativeHeight="251660288" behindDoc="0" locked="0" layoutInCell="1" allowOverlap="1" wp14:anchorId="7CD85459" wp14:editId="1228C7BB">
+            <wp:simplePos x="0" y="0"/>
+            <wp:positionH relativeFrom="column">
+              <wp:posOffset>2120900</wp:posOffset>
+            </wp:positionH>
+            <wp:positionV relativeFrom="paragraph">
+              <wp:posOffset>2917825</wp:posOffset>
+            </wp:positionV>
+            <wp:extent cx="3841115" cy="2297430"/>
+            <wp:effectExtent l="0" t="0" r="0" b="0"/>
+            <wp:wrapSquare wrapText="bothSides"/>
+            <wp:docPr id="3" name="Grafik 3"/>
+            <wp:cNvGraphicFramePr>
+              <a:graphicFrameLocks xmlns:a="http://schemas.openxmlformats.org/drawingml/2006/main" noChangeAspect="1"/>
+            </wp:cNvGraphicFramePr>
+            <a:graphic xmlns:a="http://schemas.openxmlformats.org/drawingml/2006/main">
+              <a:graphicData uri="http://schemas.openxmlformats.org/drawingml/2006/picture">
+                <pic:pic xmlns:pic="http://schemas.openxmlformats.org/drawingml/2006/picture">
+                  <pic:nvPicPr>
+                    <pic:cNvPr id="2" name="Grafik 3"/>
+                    <pic:cNvPicPr>
+                      <a:picLocks noChangeAspect="1"/>
+                    </pic:cNvPicPr>
+                  </pic:nvPicPr>
+                  <pic:blipFill>
+                    <a:blip r:embed="rId10" cstate="print">
+                      <a:extLst>
+                        <a:ext uri="{28A0092B-C50C-407E-A947-70E740481C1C}">
+                          <a14:useLocalDpi xmlns:a14="http://schemas.microsoft.com/office/drawing/2010/main" val="0"/>
+                        </a:ext>
+                      </a:extLst>
+                    </a:blip>
+                    <a:stretch>
+                      <a:fillRect/>
+                    </a:stretch>
+                  </pic:blipFill>
+                  <pic:spPr>
+                    <a:xfrm>
+                      <a:off x="0" y="0"/>
+                      <a:ext cx="3841115" cy="2297430"/>
+                    </a:xfrm>
+                    <a:prstGeom prst="rect">
+                      <a:avLst/>
+                    </a:prstGeom>
+                  </pic:spPr>
+                </pic:pic>
+              </a:graphicData>
+            </a:graphic>
+            <wp14:sizeRelH relativeFrom="page">
+              <wp14:pctWidth>0</wp14:pctWidth>
+            </wp14:sizeRelH>
+            <wp14:sizeRelV relativeFrom="page">
+              <wp14:pctHeight>0</wp14:pctHeight>
+            </wp14:sizeRelV>
+          </wp:anchor>
+        </w:drawing>
+      </w:r>
+      <w:r>
+        <w:rPr>
+          <w:sz w:val="24"/>
+          <w:szCs w:val="24"/>
+          <w:lang w:val="de-DE"/>
+        </w:rPr>
+        <w:drawing>
+          <wp:anchor distT="0" distB="0" distL="114300" distR="114300" simplePos="0" relativeHeight="251662336" behindDoc="0" locked="0" layoutInCell="1" allowOverlap="1" wp14:anchorId="5FBCB453" wp14:editId="655EB1D0">
+            <wp:simplePos x="0" y="0"/>
+            <wp:positionH relativeFrom="column">
+              <wp:posOffset>-47625</wp:posOffset>
+            </wp:positionH>
+            <wp:positionV relativeFrom="paragraph">
+              <wp:posOffset>64135</wp:posOffset>
+            </wp:positionV>
+            <wp:extent cx="2971800" cy="2272030"/>
+            <wp:effectExtent l="0" t="0" r="0" b="0"/>
+            <wp:wrapTight wrapText="bothSides">
+              <wp:wrapPolygon edited="0">
+                <wp:start x="0" y="0"/>
+                <wp:lineTo x="0" y="21250"/>
+                <wp:lineTo x="21415" y="21250"/>
+                <wp:lineTo x="21415" y="0"/>
+                <wp:lineTo x="0" y="0"/>
+              </wp:wrapPolygon>
+            </wp:wrapTight>
+            <wp:docPr id="5" name="Grafik 3"/>
+            <wp:cNvGraphicFramePr>
+              <a:graphicFrameLocks xmlns:a="http://schemas.openxmlformats.org/drawingml/2006/main" noChangeAspect="1"/>
+            </wp:cNvGraphicFramePr>
+            <a:graphic xmlns:a="http://schemas.openxmlformats.org/drawingml/2006/main">
+              <a:graphicData uri="http://schemas.openxmlformats.org/drawingml/2006/picture">
+                <pic:pic xmlns:pic="http://schemas.openxmlformats.org/drawingml/2006/picture">
+                  <pic:nvPicPr>
+                    <pic:cNvPr id="2" name="Grafik 3"/>
+                    <pic:cNvPicPr>
+                      <a:picLocks noChangeAspect="1"/>
+                    </pic:cNvPicPr>
+                  </pic:nvPicPr>
+                  <pic:blipFill rotWithShape="1">
+                    <a:blip r:embed="rId11">
+                      <a:extLst>
+                        <a:ext uri="{28A0092B-C50C-407E-A947-70E740481C1C}">
+                          <a14:useLocalDpi xmlns:a14="http://schemas.microsoft.com/office/drawing/2010/main" val="0"/>
+                        </a:ext>
+                      </a:extLst>
+                    </a:blip>
+                    <a:srcRect l="1286" t="45000" r="908"/>
+                    <a:stretch/>
+                  </pic:blipFill>
+                  <pic:spPr>
+                    <a:xfrm>
+                      <a:off x="0" y="0"/>
+                      <a:ext cx="2971800" cy="2272030"/>
+                    </a:xfrm>
+                    <a:prstGeom prst="rect">
+                      <a:avLst/>
+                    </a:prstGeom>
+                  </pic:spPr>
+                </pic:pic>
+              </a:graphicData>
+            </a:graphic>
+            <wp14:sizeRelH relativeFrom="page">
+              <wp14:pctWidth>0</wp14:pctWidth>
+            </wp14:sizeRelH>
+            <wp14:sizeRelV relativeFrom="page">
+              <wp14:pctHeight>0</wp14:pctHeight>
+            </wp14:sizeRelV>
+          </wp:anchor>
+        </w:drawing>
+      </w:r>
+      <w:r>
+        <w:rPr>
+          <w:sz w:val="24"/>
+          <w:szCs w:val="24"/>
+        </w:rPr>
+        <w:t xml:space="preserve">Die </w:t>
+      </w:r>
+      <w:proofErr w:type="spellStart"/>
+      <w:r>
+        <w:rPr>
+          <w:sz w:val="24"/>
+          <w:szCs w:val="24"/>
+        </w:rPr>
+        <w:t>Servos</w:t>
+      </w:r>
+      <w:proofErr w:type="spellEnd"/>
+      <w:r>
+        <w:rPr>
+          <w:sz w:val="24"/>
+          <w:szCs w:val="24"/>
+        </w:rPr>
+        <w:t xml:space="preserve"> versuchen infolge dessen</w:t>
+      </w:r>
+      <w:r>
+        <w:rPr>
+          <w:sz w:val="24"/>
+          <w:szCs w:val="24"/>
+        </w:rPr>
+        <w:t>,</w:t>
+      </w:r>
+      <w:r>
+        <w:rPr>
+          <w:sz w:val="24"/>
+          <w:szCs w:val="24"/>
+        </w:rPr>
+        <w:t xml:space="preserve"> die Position der Kamera solange zu verändern, bis </w:t>
+      </w:r>
+      <w:r>
+        <w:rPr>
+          <w:sz w:val="24"/>
+          <w:szCs w:val="24"/>
+        </w:rPr>
+        <w:t xml:space="preserve">sich </w:t>
+      </w:r>
+      <w:r>
+        <w:rPr>
+          <w:sz w:val="24"/>
+          <w:szCs w:val="24"/>
+        </w:rPr>
+        <w:t>das</w:t>
+      </w:r>
+      <w:r>
+        <w:rPr>
+          <w:sz w:val="24"/>
+          <w:szCs w:val="24"/>
+        </w:rPr>
+        <w:t xml:space="preserve"> kreisartige Objekt in der Bild</w:t>
+      </w:r>
+      <w:r>
+        <w:rPr>
+          <w:sz w:val="24"/>
+          <w:szCs w:val="24"/>
+        </w:rPr>
+        <w:t>m</w:t>
+      </w:r>
+      <w:r>
+        <w:rPr>
+          <w:sz w:val="24"/>
+          <w:szCs w:val="24"/>
+        </w:rPr>
+        <w:t xml:space="preserve">itte befindet. Hat sich das Objekt </w:t>
+      </w:r>
+      <w:r>
+        <w:rPr>
+          <w:sz w:val="24"/>
+          <w:szCs w:val="24"/>
+        </w:rPr>
+        <w:t>lange genug</w:t>
+      </w:r>
+      <w:r>
+        <w:rPr>
+          <w:sz w:val="24"/>
+          <w:szCs w:val="24"/>
+        </w:rPr>
+        <w:t xml:space="preserve"> in der Bildmitte befunden, so wird durch ein Magnetventil Druckluft auf die Abschussvorrichtung gegeben. Der </w:t>
+      </w:r>
+      <w:proofErr w:type="spellStart"/>
+      <w:r>
+        <w:rPr>
+          <w:sz w:val="24"/>
+          <w:szCs w:val="24"/>
+        </w:rPr>
+        <w:t>Nerf</w:t>
+      </w:r>
+      <w:proofErr w:type="spellEnd"/>
+      <w:r>
+        <w:rPr>
+          <w:sz w:val="24"/>
+          <w:szCs w:val="24"/>
+        </w:rPr>
+        <w:t>-Peil sollte nun bis auf eine Entfernung von ca. 1m den Tischtennisball treffen.</w:t>
+      </w:r>
+      <w:r>
+        <w:rPr>
+          <w:sz w:val="24"/>
+          <w:szCs w:val="24"/>
+        </w:rPr>
+        <w:t xml:space="preserve"> </w:t>
+      </w:r>
+      <w:r>
+        <w:rPr>
+          <w:sz w:val="24"/>
+          <w:szCs w:val="24"/>
+        </w:rPr>
+        <w:t>Die Flugbahn des Pfeils wurde auf diese Distanz vernachlässigt.</w:t>
+      </w:r>
+      <w:r>
+        <w:rPr>
+          <w:sz w:val="24"/>
+          <w:szCs w:val="24"/>
+        </w:rPr>
+        <w:t xml:space="preserve"> Es wurde nur die Achse der Kamera in Bezug zur Abschussvorrichtung kalibriert.</w:t>
+      </w:r>
+    </w:p>
+    <w:p>
+      <w:pPr>
+        <w:rPr>
+          <w:sz w:val="24"/>
+          <w:szCs w:val="24"/>
+        </w:rPr>
+      </w:pPr>
+      <w:r>
+        <w:rPr>
+          <w:noProof/>
+          <w:lang w:val="de-DE" w:eastAsia="de-DE"/>
+        </w:rPr>
+        <w:t xml:space="preserve"> </w:t>
+      </w:r>
+    </w:p>
+    <w:p>
+      <w:pPr>
+        <w:rPr>
+          <w:b/>
+          <w:sz w:val="28"/>
+          <w:szCs w:val="28"/>
+        </w:rPr>
+      </w:pPr>
+      <w:r>
+        <w:rPr>
+          <w:b/>
+          <w:noProof/>
+          <w:sz w:val="28"/>
+          <w:szCs w:val="28"/>
+          <w:lang w:val="de-DE" w:eastAsia="de-DE"/>
+        </w:rPr>
+        <w:t xml:space="preserve"> </w:t>
+      </w:r>
+      <w:r>
+        <w:rPr>
+          <w:b/>
+          <w:noProof/>
+          <w:sz w:val="28"/>
+          <w:szCs w:val="28"/>
+          <w:lang w:val="de-DE" w:eastAsia="de-DE"/>
+        </w:rPr>
+        <w:drawing>
+          <wp:anchor distT="0" distB="0" distL="114300" distR="114300" simplePos="0" relativeHeight="251663360" behindDoc="0" locked="0" layoutInCell="1" allowOverlap="1" wp14:anchorId="41900251" wp14:editId="6C814D4C">
+            <wp:simplePos x="0" y="0"/>
+            <wp:positionH relativeFrom="column">
+              <wp:posOffset>2237105</wp:posOffset>
+            </wp:positionH>
+            <wp:positionV relativeFrom="paragraph">
+              <wp:posOffset>34290</wp:posOffset>
+            </wp:positionV>
+            <wp:extent cx="3218815" cy="1259840"/>
+            <wp:effectExtent l="0" t="0" r="6985" b="10160"/>
+            <wp:wrapSquare wrapText="bothSides"/>
+            <wp:docPr id="9" name="Bild 9" descr="../../../../Flugbahn.png"/>
+            <wp:cNvGraphicFramePr>
+              <a:graphicFrameLocks xmlns:a="http://schemas.openxmlformats.org/drawingml/2006/main" noChangeAspect="1"/>
+            </wp:cNvGraphicFramePr>
+            <a:graphic xmlns:a="http://schemas.openxmlformats.org/drawingml/2006/main">
+              <a:graphicData uri="http://schemas.openxmlformats.org/drawingml/2006/picture">
+                <pic:pic xmlns:pic="http://schemas.openxmlformats.org/drawingml/2006/picture">
+                  <pic:nvPicPr>
+                    <pic:cNvPr id="0" name="Picture 1" descr="../../../../Flugbahn.png"/>
+                    <pic:cNvPicPr>
+                      <a:picLocks noChangeAspect="1" noChangeArrowheads="1"/>
+                    </pic:cNvPicPr>
+                  </pic:nvPicPr>
+                  <pic:blipFill>
+                    <a:blip r:embed="rId12" cstate="print">
+                      <a:extLst>
+                        <a:ext uri="{28A0092B-C50C-407E-A947-70E740481C1C}">
+                          <a14:useLocalDpi xmlns:a14="http://schemas.microsoft.com/office/drawing/2010/main" val="0"/>
+                        </a:ext>
+                      </a:extLst>
+                    </a:blip>
+                    <a:srcRect/>
+                    <a:stretch>
+                      <a:fillRect/>
+                    </a:stretch>
+                  </pic:blipFill>
+                  <pic:spPr bwMode="auto">
+                    <a:xfrm>
+                      <a:off x="0" y="0"/>
+                      <a:ext cx="3218815" cy="1259840"/>
+                    </a:xfrm>
+                    <a:prstGeom prst="rect">
+                      <a:avLst/>
+                    </a:prstGeom>
+                    <a:noFill/>
+                    <a:ln>
+                      <a:noFill/>
+                    </a:ln>
+                  </pic:spPr>
+                </pic:pic>
+              </a:graphicData>
+            </a:graphic>
+            <wp14:sizeRelH relativeFrom="page">
+              <wp14:pctWidth>0</wp14:pctWidth>
+            </wp14:sizeRelH>
+            <wp14:sizeRelV relativeFrom="page">
+              <wp14:pctHeight>0</wp14:pctHeight>
+            </wp14:sizeRelV>
+          </wp:anchor>
+        </w:drawing>
+      </w:r>
+      <w:r>
+        <w:rPr>
+          <w:b/>
+          <w:sz w:val="28"/>
+          <w:szCs w:val="28"/>
+        </w:rPr>
+        <w:t>Fazit:</w:t>
+      </w:r>
+    </w:p>
+    <w:p>
+      <w:pPr>
+        <w:rPr>
+          <w:sz w:val="24"/>
+          <w:szCs w:val="24"/>
+        </w:rPr>
+      </w:pPr>
+      <w:r>
+        <w:rPr>
+          <w:b/>
+          <w:noProof/>
+          <w:sz w:val="28"/>
+          <w:szCs w:val="28"/>
+          <w:lang w:val="de-DE" w:eastAsia="de-DE"/>
+        </w:rPr>
+        <w:drawing>
+          <wp:anchor distT="0" distB="0" distL="114300" distR="114300" simplePos="0" relativeHeight="251664384" behindDoc="0" locked="0" layoutInCell="1" allowOverlap="1" wp14:anchorId="000AA302" wp14:editId="6D085E68">
+            <wp:simplePos x="0" y="0"/>
+            <wp:positionH relativeFrom="column">
+              <wp:posOffset>5436235</wp:posOffset>
+            </wp:positionH>
+            <wp:positionV relativeFrom="paragraph">
+              <wp:posOffset>93773</wp:posOffset>
+            </wp:positionV>
+            <wp:extent cx="330200" cy="335280"/>
+            <wp:effectExtent l="0" t="0" r="0" b="0"/>
+            <wp:wrapSquare wrapText="bothSides"/>
+            <wp:docPr id="10" name="Bild 1"/>
+            <wp:cNvGraphicFramePr>
+              <a:graphicFrameLocks xmlns:a="http://schemas.openxmlformats.org/drawingml/2006/main" noChangeAspect="1"/>
+            </wp:cNvGraphicFramePr>
+            <a:graphic xmlns:a="http://schemas.openxmlformats.org/drawingml/2006/main">
+              <a:graphicData uri="http://schemas.openxmlformats.org/drawingml/2006/picture">
+                <pic:pic xmlns:pic="http://schemas.openxmlformats.org/drawingml/2006/picture">
+                  <pic:nvPicPr>
+                    <pic:cNvPr id="2" name="Bild 1"/>
+                    <pic:cNvPicPr>
+                      <a:picLocks noChangeAspect="1"/>
+                    </pic:cNvPicPr>
+                  </pic:nvPicPr>
+                  <pic:blipFill rotWithShape="1">
+                    <a:blip r:embed="rId13" cstate="print">
+                      <a:extLst>
+                        <a:ext uri="{BEBA8EAE-BF5A-486C-A8C5-ECC9F3942E4B}">
+                          <a14:imgProps xmlns:a14="http://schemas.microsoft.com/office/drawing/2010/main">
+                            <a14:imgLayer r:embed="rId14">
+                              <a14:imgEffect>
+                                <a14:backgroundRemoval t="29993" b="68221" l="31126" r="64038"/>
+                              </a14:imgEffect>
+                            </a14:imgLayer>
+                          </a14:imgProps>
+                        </a:ext>
+                        <a:ext uri="{28A0092B-C50C-407E-A947-70E740481C1C}">
+                          <a14:useLocalDpi xmlns:a14="http://schemas.microsoft.com/office/drawing/2010/main" val="0"/>
+                        </a:ext>
+                      </a:extLst>
+                    </a:blip>
+                    <a:srcRect l="34706" t="29581" r="35318" b="29767"/>
+                    <a:stretch/>
+                  </pic:blipFill>
+                  <pic:spPr bwMode="auto">
+                    <a:xfrm rot="10800000" flipV="1">
+                      <a:off x="0" y="0"/>
+                      <a:ext cx="330200" cy="335280"/>
+                    </a:xfrm>
+                    <a:prstGeom prst="rect">
+                      <a:avLst/>
+                    </a:prstGeom>
+                    <a:ln>
+                      <a:noFill/>
+                    </a:ln>
+                    <a:extLst>
+                      <a:ext uri="{53640926-AAD7-44D8-BBD7-CCE9431645EC}">
+                        <a14:shadowObscured xmlns:a14="http://schemas.microsoft.com/office/drawing/2010/main"/>
+                      </a:ext>
+                    </a:extLst>
+                  </pic:spPr>
+                </pic:pic>
+              </a:graphicData>
+            </a:graphic>
+            <wp14:sizeRelH relativeFrom="page">
+              <wp14:pctWidth>0</wp14:pctWidth>
+            </wp14:sizeRelH>
+            <wp14:sizeRelV relativeFrom="page">
+              <wp14:pctHeight>0</wp14:pctHeight>
+            </wp14:sizeRelV>
+          </wp:anchor>
+        </w:drawing>
+      </w:r>
+      <w:r>
+        <w:rPr>
+          <w:sz w:val="24"/>
+          <w:szCs w:val="24"/>
+        </w:rPr>
+        <w:t xml:space="preserve">Das Projekt hat sehr viel Spass gemacht und einen guten Einblick in die Themen Embedded Systems und Bildverarbeitung </w:t>
+      </w:r>
+      <w:bookmarkStart w:id="0" w:name="_GoBack"/>
+      <w:bookmarkEnd w:id="0"/>
+      <w:r>
+        <w:rPr>
+          <w:sz w:val="24"/>
+          <w:szCs w:val="24"/>
+        </w:rPr>
+        <w:t>vermittelt. Es konnten viele Themen aus dem Unterricht aufgegriffen werden, wie zum Beispiel Signalverarbeitung, C++, UML, und Kernel</w:t>
+      </w:r>
+      <w:r>
+        <w:rPr>
+          <w:sz w:val="24"/>
+          <w:szCs w:val="24"/>
+        </w:rPr>
+        <w:t>-S</w:t>
+      </w:r>
+      <w:r>
+        <w:rPr>
+          <w:sz w:val="24"/>
+          <w:szCs w:val="24"/>
+        </w:rPr>
+        <w:t>pace/User</w:t>
+      </w:r>
+      <w:r>
+        <w:rPr>
+          <w:sz w:val="24"/>
+          <w:szCs w:val="24"/>
+        </w:rPr>
+        <w:t>-S</w:t>
+      </w:r>
+      <w:r>
+        <w:rPr>
+          <w:sz w:val="24"/>
+          <w:szCs w:val="24"/>
+        </w:rPr>
+        <w:t xml:space="preserve">pace. Das Projekt hat auch aufgezeigt, wo die Grenzen des </w:t>
+      </w:r>
+      <w:proofErr w:type="spellStart"/>
+      <w:r>
+        <w:rPr>
+          <w:sz w:val="24"/>
+          <w:szCs w:val="24"/>
+        </w:rPr>
+        <w:t>Raspberry</w:t>
+      </w:r>
+      <w:proofErr w:type="spellEnd"/>
+      <w:r>
+        <w:rPr>
+          <w:sz w:val="24"/>
+          <w:szCs w:val="24"/>
+        </w:rPr>
+        <w:t xml:space="preserve"> </w:t>
+      </w:r>
+      <w:proofErr w:type="spellStart"/>
+      <w:r>
+        <w:rPr>
+          <w:sz w:val="24"/>
+          <w:szCs w:val="24"/>
+        </w:rPr>
+        <w:t>Pi’s</w:t>
+      </w:r>
+      <w:proofErr w:type="spellEnd"/>
+      <w:r>
+        <w:rPr>
+          <w:sz w:val="24"/>
+          <w:szCs w:val="24"/>
+        </w:rPr>
+        <w:t xml:space="preserve"> liegen und das die Rechenleistung eher zu knapp für eine solche Anwendung ist.</w:t>
+      </w:r>
+      <w:r>
+        <w:rPr>
+          <w:sz w:val="24"/>
+          <w:szCs w:val="24"/>
+        </w:rPr>
+        <w:t xml:space="preserve"> Auch musste einige Zeit investiert werden, bis alles wie gewünscht lief und richtig kompiliert war. </w:t>
+      </w:r>
+    </w:p>
     <w:sectPr>
+      <w:headerReference w:type="default" r:id="rId15"/>
+      <w:footerReference w:type="default" r:id="rId16"/>
       <w:pgSz w:w="11906" w:h="16838"/>
       <w:pgMar w:top="1417" w:right="1417" w:bottom="1134" w:left="1417" w:header="708" w:footer="708" w:gutter="0"/>
       <w:cols w:space="708"/>
@@ -59,9 +1037,104 @@
 </w:document>
 </file>
 
+<file path=word/endnotes.xml><?xml version="1.0" encoding="utf-8"?>
+<w:endnotes xmlns:wpc="http://schemas.microsoft.com/office/word/2010/wordprocessingCanvas" xmlns:mo="http://schemas.microsoft.com/office/mac/office/2008/main" xmlns:mc="http://schemas.openxmlformats.org/markup-compatibility/2006" xmlns:mv="urn:schemas-microsoft-com:mac:vml" xmlns:o="urn:schemas-microsoft-com:office:office" xmlns:r="http://schemas.openxmlformats.org/officeDocument/2006/relationships" xmlns:m="http://schemas.openxmlformats.org/officeDocument/2006/math" xmlns:v="urn:schemas-microsoft-com:vml" xmlns:wp14="http://schemas.microsoft.com/office/word/2010/wordprocessingDrawing" xmlns:wp="http://schemas.openxmlformats.org/drawingml/2006/wordprocessingDrawing" xmlns:w10="urn:schemas-microsoft-com:office:word" xmlns:w="http://schemas.openxmlformats.org/wordprocessingml/2006/main" xmlns:w14="http://schemas.microsoft.com/office/word/2010/wordml" xmlns:w15="http://schemas.microsoft.com/office/word/2012/wordml" xmlns:wpg="http://schemas.microsoft.com/office/word/2010/wordprocessingGroup" xmlns:wpi="http://schemas.microsoft.com/office/word/2010/wordprocessingInk" xmlns:wne="http://schemas.microsoft.com/office/word/2006/wordml" xmlns:wps="http://schemas.microsoft.com/office/word/2010/wordprocessingShape" mc:Ignorable="w14 w15 wp14">
+  <w:endnote w:type="separator" w:id="-1">
+    <w:p>
+      <w:pPr>
+        <w:spacing w:line="240" w:lineRule="auto"/>
+      </w:pPr>
+      <w:r>
+        <w:separator/>
+      </w:r>
+    </w:p>
+  </w:endnote>
+  <w:endnote w:type="continuationSeparator" w:id="0">
+    <w:p>
+      <w:pPr>
+        <w:spacing w:line="240" w:lineRule="auto"/>
+      </w:pPr>
+      <w:r>
+        <w:continuationSeparator/>
+      </w:r>
+    </w:p>
+  </w:endnote>
+</w:endnotes>
+</file>
+
+<file path=word/footer1.xml><?xml version="1.0" encoding="utf-8"?>
+<w:ftr xmlns:wpc="http://schemas.microsoft.com/office/word/2010/wordprocessingCanvas" xmlns:mo="http://schemas.microsoft.com/office/mac/office/2008/main" xmlns:mc="http://schemas.openxmlformats.org/markup-compatibility/2006" xmlns:mv="urn:schemas-microsoft-com:mac:vml" xmlns:o="urn:schemas-microsoft-com:office:office" xmlns:r="http://schemas.openxmlformats.org/officeDocument/2006/relationships" xmlns:m="http://schemas.openxmlformats.org/officeDocument/2006/math" xmlns:v="urn:schemas-microsoft-com:vml" xmlns:wp14="http://schemas.microsoft.com/office/word/2010/wordprocessingDrawing" xmlns:wp="http://schemas.openxmlformats.org/drawingml/2006/wordprocessingDrawing" xmlns:w10="urn:schemas-microsoft-com:office:word" xmlns:w="http://schemas.openxmlformats.org/wordprocessingml/2006/main" xmlns:w14="http://schemas.microsoft.com/office/word/2010/wordml" xmlns:w15="http://schemas.microsoft.com/office/word/2012/wordml" xmlns:wpg="http://schemas.microsoft.com/office/word/2010/wordprocessingGroup" xmlns:wpi="http://schemas.microsoft.com/office/word/2010/wordprocessingInk" xmlns:wne="http://schemas.microsoft.com/office/word/2006/wordml" xmlns:wps="http://schemas.microsoft.com/office/word/2010/wordprocessingShape" mc:Ignorable="w14 w15 wp14">
+  <w:p>
+    <w:pPr>
+      <w:pStyle w:val="Fuzeile"/>
+    </w:pPr>
+    <w:r>
+      <w:t>Datum: 20.06.2018</w:t>
+    </w:r>
+  </w:p>
+  <w:p>
+    <w:pPr>
+      <w:pStyle w:val="Fuzeile"/>
+    </w:pPr>
+  </w:p>
+</w:ftr>
+</file>
+
+<file path=word/footnotes.xml><?xml version="1.0" encoding="utf-8"?>
+<w:footnotes xmlns:wpc="http://schemas.microsoft.com/office/word/2010/wordprocessingCanvas" xmlns:mo="http://schemas.microsoft.com/office/mac/office/2008/main" xmlns:mc="http://schemas.openxmlformats.org/markup-compatibility/2006" xmlns:mv="urn:schemas-microsoft-com:mac:vml" xmlns:o="urn:schemas-microsoft-com:office:office" xmlns:r="http://schemas.openxmlformats.org/officeDocument/2006/relationships" xmlns:m="http://schemas.openxmlformats.org/officeDocument/2006/math" xmlns:v="urn:schemas-microsoft-com:vml" xmlns:wp14="http://schemas.microsoft.com/office/word/2010/wordprocessingDrawing" xmlns:wp="http://schemas.openxmlformats.org/drawingml/2006/wordprocessingDrawing" xmlns:w10="urn:schemas-microsoft-com:office:word" xmlns:w="http://schemas.openxmlformats.org/wordprocessingml/2006/main" xmlns:w14="http://schemas.microsoft.com/office/word/2010/wordml" xmlns:w15="http://schemas.microsoft.com/office/word/2012/wordml" xmlns:wpg="http://schemas.microsoft.com/office/word/2010/wordprocessingGroup" xmlns:wpi="http://schemas.microsoft.com/office/word/2010/wordprocessingInk" xmlns:wne="http://schemas.microsoft.com/office/word/2006/wordml" xmlns:wps="http://schemas.microsoft.com/office/word/2010/wordprocessingShape" mc:Ignorable="w14 w15 wp14">
+  <w:footnote w:type="separator" w:id="-1">
+    <w:p>
+      <w:pPr>
+        <w:spacing w:line="240" w:lineRule="auto"/>
+      </w:pPr>
+      <w:r>
+        <w:separator/>
+      </w:r>
+    </w:p>
+  </w:footnote>
+  <w:footnote w:type="continuationSeparator" w:id="0">
+    <w:p>
+      <w:pPr>
+        <w:spacing w:line="240" w:lineRule="auto"/>
+      </w:pPr>
+      <w:r>
+        <w:continuationSeparator/>
+      </w:r>
+    </w:p>
+  </w:footnote>
+</w:footnotes>
+</file>
+
+<file path=word/header1.xml><?xml version="1.0" encoding="utf-8"?>
+<w:hdr xmlns:wpc="http://schemas.microsoft.com/office/word/2010/wordprocessingCanvas" xmlns:mo="http://schemas.microsoft.com/office/mac/office/2008/main" xmlns:mc="http://schemas.openxmlformats.org/markup-compatibility/2006" xmlns:mv="urn:schemas-microsoft-com:mac:vml" xmlns:o="urn:schemas-microsoft-com:office:office" xmlns:r="http://schemas.openxmlformats.org/officeDocument/2006/relationships" xmlns:m="http://schemas.openxmlformats.org/officeDocument/2006/math" xmlns:v="urn:schemas-microsoft-com:vml" xmlns:wp14="http://schemas.microsoft.com/office/word/2010/wordprocessingDrawing" xmlns:wp="http://schemas.openxmlformats.org/drawingml/2006/wordprocessingDrawing" xmlns:w10="urn:schemas-microsoft-com:office:word" xmlns:w="http://schemas.openxmlformats.org/wordprocessingml/2006/main" xmlns:w14="http://schemas.microsoft.com/office/word/2010/wordml" xmlns:w15="http://schemas.microsoft.com/office/word/2012/wordml" xmlns:wpg="http://schemas.microsoft.com/office/word/2010/wordprocessingGroup" xmlns:wpi="http://schemas.microsoft.com/office/word/2010/wordprocessingInk" xmlns:wne="http://schemas.microsoft.com/office/word/2006/wordml" xmlns:wps="http://schemas.microsoft.com/office/word/2010/wordprocessingShape" mc:Ignorable="w14 w15 wp14">
+  <w:p>
+    <w:pPr>
+      <w:pStyle w:val="Kopfzeile"/>
+    </w:pPr>
+    <w:r>
+      <w:t>CAS Embedded Systems</w:t>
+    </w:r>
+    <w:r>
+      <w:ptab w:relativeTo="margin" w:alignment="right" w:leader="none"/>
+    </w:r>
+    <w:r>
+      <w:t xml:space="preserve">Valentin Ackermann, Alexander Schmid und </w:t>
+    </w:r>
+    <w:proofErr w:type="spellStart"/>
+    <w:r>
+      <w:t>Heimsch</w:t>
+    </w:r>
+    <w:proofErr w:type="spellEnd"/>
+    <w:r>
+      <w:t xml:space="preserve"> Gunnar</w:t>
+    </w:r>
+  </w:p>
+</w:hdr>
+</file>
+
 <file path=word/numbering.xml><?xml version="1.0" encoding="utf-8"?>
-<w:numbering xmlns:wpc="http://schemas.microsoft.com/office/word/2010/wordprocessingCanvas" xmlns:mc="http://schemas.openxmlformats.org/markup-compatibility/2006" xmlns:o="urn:schemas-microsoft-com:office:office" xmlns:r="http://schemas.openxmlformats.org/officeDocument/2006/relationships" xmlns:m="http://schemas.openxmlformats.org/officeDocument/2006/math" xmlns:v="urn:schemas-microsoft-com:vml" xmlns:wp14="http://schemas.microsoft.com/office/word/2010/wordprocessingDrawing" xmlns:wp="http://schemas.openxmlformats.org/drawingml/2006/wordprocessingDrawing" xmlns:w10="urn:schemas-microsoft-com:office:word" xmlns:w="http://schemas.openxmlformats.org/wordprocessingml/2006/main" xmlns:w14="http://schemas.microsoft.com/office/word/2010/wordml" xmlns:w15="http://schemas.microsoft.com/office/word/2012/wordml" xmlns:wpg="http://schemas.microsoft.com/office/word/2010/wordprocessingGroup" xmlns:wpi="http://schemas.microsoft.com/office/word/2010/wordprocessingInk" xmlns:wne="http://schemas.microsoft.com/office/word/2006/wordml" xmlns:wps="http://schemas.microsoft.com/office/word/2010/wordprocessingShape" mc:Ignorable="w14 w15 wp14">
-  <w:abstractNum w:abstractNumId="0" w15:restartNumberingAfterBreak="0">
+<w:numbering xmlns:wpc="http://schemas.microsoft.com/office/word/2010/wordprocessingCanvas" xmlns:mo="http://schemas.microsoft.com/office/mac/office/2008/main" xmlns:mc="http://schemas.openxmlformats.org/markup-compatibility/2006" xmlns:mv="urn:schemas-microsoft-com:mac:vml" xmlns:o="urn:schemas-microsoft-com:office:office" xmlns:r="http://schemas.openxmlformats.org/officeDocument/2006/relationships" xmlns:m="http://schemas.openxmlformats.org/officeDocument/2006/math" xmlns:v="urn:schemas-microsoft-com:vml" xmlns:wp14="http://schemas.microsoft.com/office/word/2010/wordprocessingDrawing" xmlns:wp="http://schemas.openxmlformats.org/drawingml/2006/wordprocessingDrawing" xmlns:w10="urn:schemas-microsoft-com:office:word" xmlns:w="http://schemas.openxmlformats.org/wordprocessingml/2006/main" xmlns:w14="http://schemas.microsoft.com/office/word/2010/wordml" xmlns:w15="http://schemas.microsoft.com/office/word/2012/wordml" xmlns:wpg="http://schemas.microsoft.com/office/word/2010/wordprocessingGroup" xmlns:wpi="http://schemas.microsoft.com/office/word/2010/wordprocessingInk" xmlns:wne="http://schemas.microsoft.com/office/word/2006/wordml" xmlns:wps="http://schemas.microsoft.com/office/word/2010/wordprocessingShape" mc:Ignorable="w14 w15 wp14">
+  <w:abstractNum w:abstractNumId="0">
     <w:nsid w:val="2E041D26"/>
     <w:multiLevelType w:val="hybridMultilevel"/>
     <w:tmpl w:val="9A9CCD90"/>
@@ -151,7 +1224,7 @@
       </w:pPr>
     </w:lvl>
   </w:abstractNum>
-  <w:abstractNum w:abstractNumId="1" w15:restartNumberingAfterBreak="0">
+  <w:abstractNum w:abstractNumId="1">
     <w:nsid w:val="30F97B59"/>
     <w:multiLevelType w:val="hybridMultilevel"/>
     <w:tmpl w:val="0234FA14"/>
@@ -240,7 +1313,7 @@
       </w:pPr>
     </w:lvl>
   </w:abstractNum>
-  <w:abstractNum w:abstractNumId="2" w15:restartNumberingAfterBreak="0">
+  <w:abstractNum w:abstractNumId="2">
     <w:nsid w:val="4970072F"/>
     <w:multiLevelType w:val="hybridMultilevel"/>
     <w:tmpl w:val="9C2813BA"/>
@@ -331,7 +1404,7 @@
       </w:pPr>
     </w:lvl>
   </w:abstractNum>
-  <w:abstractNum w:abstractNumId="3" w15:restartNumberingAfterBreak="0">
+  <w:abstractNum w:abstractNumId="3">
     <w:nsid w:val="7BC63BA4"/>
     <w:multiLevelType w:val="multilevel"/>
     <w:tmpl w:val="08070025"/>
@@ -529,7 +1602,7 @@
       </w:pPr>
     </w:pPrDefault>
   </w:docDefaults>
-  <w:latentStyles w:defLockedState="0" w:defUIPriority="99" w:defSemiHidden="0" w:defUnhideWhenUsed="0" w:defQFormat="0" w:count="371">
+  <w:latentStyles w:defLockedState="0" w:defUIPriority="99" w:defSemiHidden="0" w:defUnhideWhenUsed="0" w:defQFormat="0" w:count="382">
     <w:lsdException w:name="Normal" w:uiPriority="0" w:qFormat="1"/>
     <w:lsdException w:name="heading 1" w:uiPriority="9" w:qFormat="1"/>
     <w:lsdException w:name="heading 2" w:semiHidden="1" w:uiPriority="9" w:unhideWhenUsed="1" w:qFormat="1"/>
@@ -635,7 +1708,6 @@
     <w:lsdException w:name="HTML Sample" w:semiHidden="1" w:unhideWhenUsed="1"/>
     <w:lsdException w:name="HTML Typewriter" w:semiHidden="1" w:unhideWhenUsed="1"/>
     <w:lsdException w:name="HTML Variable" w:semiHidden="1" w:unhideWhenUsed="1"/>
-    <w:lsdException w:name="Normal Table" w:semiHidden="1" w:unhideWhenUsed="1"/>
     <w:lsdException w:name="annotation subject" w:semiHidden="1" w:unhideWhenUsed="1"/>
     <w:lsdException w:name="No List" w:semiHidden="1" w:unhideWhenUsed="1"/>
     <w:lsdException w:name="Outline List 1" w:semiHidden="1" w:unhideWhenUsed="1"/>
@@ -681,11 +1753,9 @@
     <w:lsdException w:name="Table Subtle 1" w:semiHidden="1" w:unhideWhenUsed="1"/>
     <w:lsdException w:name="Table Subtle 2" w:semiHidden="1" w:unhideWhenUsed="1"/>
     <w:lsdException w:name="Table Web 1" w:semiHidden="1" w:unhideWhenUsed="1"/>
-    <w:lsdException w:name="Table Web 2" w:semiHidden="1" w:unhideWhenUsed="1"/>
     <w:lsdException w:name="Table Web 3" w:semiHidden="1" w:unhideWhenUsed="1"/>
     <w:lsdException w:name="Balloon Text" w:semiHidden="1" w:unhideWhenUsed="1"/>
     <w:lsdException w:name="Table Grid" w:uiPriority="59"/>
-    <w:lsdException w:name="Table Theme" w:semiHidden="1" w:unhideWhenUsed="1"/>
     <w:lsdException w:name="Placeholder Text" w:semiHidden="1"/>
     <w:lsdException w:name="No Spacing" w:uiPriority="1" w:qFormat="1"/>
     <w:lsdException w:name="Light Shading" w:uiPriority="60"/>
@@ -901,6 +1971,8 @@
     <w:lsdException w:name="List Table 5 Dark Accent 6" w:uiPriority="50"/>
     <w:lsdException w:name="List Table 6 Colorful Accent 6" w:uiPriority="51"/>
     <w:lsdException w:name="List Table 7 Colorful Accent 6" w:uiPriority="52"/>
+    <w:lsdException w:name="Mention" w:semiHidden="1" w:unhideWhenUsed="1"/>
+    <w:lsdException w:name="Smart Hyperlink" w:semiHidden="1" w:unhideWhenUsed="1"/>
   </w:latentStyles>
   <w:style w:type="paragraph" w:default="1" w:styleId="Standard">
     <w:name w:val="Normal"/>
@@ -1152,7 +2224,6 @@
   <w:style w:type="character" w:default="1" w:styleId="Absatz-Standardschriftart">
     <w:name w:val="Default Paragraph Font"/>
     <w:uiPriority w:val="1"/>
-    <w:semiHidden/>
     <w:unhideWhenUsed/>
   </w:style>
   <w:style w:type="table" w:default="1" w:styleId="NormaleTabelle">
@@ -1403,7 +2474,7 @@
       <w:color w:val="4F81BD" w:themeColor="accent1"/>
     </w:rPr>
   </w:style>
-  <w:style w:type="character" w:styleId="IntensiveHervorhebung">
+  <w:style w:type="character" w:styleId="Intensivhervorheb">
     <w:name w:val="Intense Emphasis"/>
     <w:basedOn w:val="Absatz-Standardschriftart"/>
     <w:uiPriority w:val="21"/>
@@ -1473,6 +2544,50 @@
       <w:sz w:val="20"/>
       <w:szCs w:val="20"/>
     </w:rPr>
+  </w:style>
+  <w:style w:type="paragraph" w:styleId="Kopfzeile">
+    <w:name w:val="header"/>
+    <w:basedOn w:val="Standard"/>
+    <w:link w:val="KopfzeileZchn"/>
+    <w:uiPriority w:val="99"/>
+    <w:unhideWhenUsed/>
+    <w:rsid w:val="00146D9F"/>
+    <w:pPr>
+      <w:tabs>
+        <w:tab w:val="center" w:pos="4536"/>
+        <w:tab w:val="right" w:pos="9072"/>
+      </w:tabs>
+      <w:spacing w:line="240" w:lineRule="auto"/>
+    </w:pPr>
+  </w:style>
+  <w:style w:type="character" w:customStyle="1" w:styleId="KopfzeileZchn">
+    <w:name w:val="Kopfzeile Zchn"/>
+    <w:basedOn w:val="Absatz-Standardschriftart"/>
+    <w:link w:val="Kopfzeile"/>
+    <w:uiPriority w:val="99"/>
+    <w:rsid w:val="00146D9F"/>
+  </w:style>
+  <w:style w:type="paragraph" w:styleId="Fuzeile">
+    <w:name w:val="footer"/>
+    <w:basedOn w:val="Standard"/>
+    <w:link w:val="FuzeileZchn"/>
+    <w:uiPriority w:val="99"/>
+    <w:unhideWhenUsed/>
+    <w:rsid w:val="00146D9F"/>
+    <w:pPr>
+      <w:tabs>
+        <w:tab w:val="center" w:pos="4536"/>
+        <w:tab w:val="right" w:pos="9072"/>
+      </w:tabs>
+      <w:spacing w:line="240" w:lineRule="auto"/>
+    </w:pPr>
+  </w:style>
+  <w:style w:type="character" w:customStyle="1" w:styleId="FuzeileZchn">
+    <w:name w:val="Fußzeile Zchn"/>
+    <w:basedOn w:val="Absatz-Standardschriftart"/>
+    <w:link w:val="Fuzeile"/>
+    <w:uiPriority w:val="99"/>
+    <w:rsid w:val="00146D9F"/>
   </w:style>
 </w:styles>
 </file>

</xml_diff>